<commit_message>
Version con todos los textos incluidos, la presentacion de powerpoint, la practica del LDR y algunas otras  modificaciones.
</commit_message>
<xml_diff>
--- a/Ejercicio7-Rele-Puls/Ejercicio 7-Rele-Puls.docx
+++ b/Ejercicio7-Rele-Puls/Ejercicio 7-Rele-Puls.docx
@@ -14,7 +14,6 @@
           <w:szCs w:val="48"/>
         </w:rPr>
       </w:pPr>
-      <w:bookmarkStart w:id="0" w:name="_GoBack"/>
       <w:r>
         <w:rPr>
           <w:rFonts w:ascii="Times New Roman" w:eastAsia="Times New Roman" w:hAnsi="Times New Roman" w:cs="Times New Roman"/>
@@ -24,10 +23,22 @@
           <w:sz w:val="48"/>
           <w:szCs w:val="48"/>
         </w:rPr>
-        <w:t>Ejercicio 7-Rele-Puls</w:t>
+        <w:t>Ejercicio 7-Relé</w:t>
+      </w:r>
+      <w:bookmarkStart w:id="0" w:name="_GoBack"/>
+      <w:bookmarkEnd w:id="0"/>
+      <w:r>
+        <w:rPr>
+          <w:rFonts w:ascii="Times New Roman" w:eastAsia="Times New Roman" w:hAnsi="Times New Roman" w:cs="Times New Roman"/>
+          <w:b/>
+          <w:bCs/>
+          <w:kern w:val="36"/>
+          <w:sz w:val="48"/>
+          <w:szCs w:val="48"/>
+        </w:rPr>
+        <w:t>-Puls</w:t>
       </w:r>
     </w:p>
-    <w:bookmarkEnd w:id="0"/>
     <w:p>
       <w:pPr>
         <w:spacing w:before="100" w:beforeAutospacing="1" w:after="100" w:afterAutospacing="1" w:line="240" w:lineRule="auto"/>
@@ -282,19 +293,33 @@
         </w:rPr>
       </w:pPr>
       <w:r>
+        <w:rPr>
+          <w:rFonts w:ascii="Times New Roman" w:eastAsia="Times New Roman" w:hAnsi="Times New Roman" w:cs="Times New Roman"/>
+          <w:noProof/>
+          <w:sz w:val="24"/>
+          <w:szCs w:val="24"/>
+        </w:rPr>
         <w:drawing>
-          <wp:anchor distT="0" distB="0" distL="114300" distR="114300" simplePos="0" relativeHeight="251658240" behindDoc="0" locked="0" layoutInCell="1" allowOverlap="1" wp14:anchorId="21B3B947" wp14:editId="06D79317">
+          <wp:anchor distT="0" distB="0" distL="114300" distR="114300" simplePos="0" relativeHeight="251658240" behindDoc="1" locked="0" layoutInCell="1" allowOverlap="1" wp14:anchorId="2BCCD282" wp14:editId="6BB48F54">
             <wp:simplePos x="0" y="0"/>
             <wp:positionH relativeFrom="column">
-              <wp:posOffset>3215640</wp:posOffset>
+              <wp:posOffset>3438525</wp:posOffset>
             </wp:positionH>
             <wp:positionV relativeFrom="paragraph">
-              <wp:posOffset>35560</wp:posOffset>
+              <wp:posOffset>59055</wp:posOffset>
             </wp:positionV>
-            <wp:extent cx="3397885" cy="3657600"/>
-            <wp:effectExtent l="0" t="0" r="0" b="0"/>
-            <wp:wrapSquare wrapText="bothSides"/>
-            <wp:docPr id="2" name="Imagen 2"/>
+            <wp:extent cx="3233420" cy="3235960"/>
+            <wp:effectExtent l="0" t="0" r="5080" b="2540"/>
+            <wp:wrapThrough wrapText="bothSides">
+              <wp:wrapPolygon edited="0">
+                <wp:start x="0" y="0"/>
+                <wp:lineTo x="0" y="21490"/>
+                <wp:lineTo x="21507" y="21490"/>
+                <wp:lineTo x="21507" y="0"/>
+                <wp:lineTo x="0" y="0"/>
+              </wp:wrapPolygon>
+            </wp:wrapThrough>
+            <wp:docPr id="1" name="Imagen 1"/>
             <wp:cNvGraphicFramePr>
               <a:graphicFrameLocks xmlns:a="http://schemas.openxmlformats.org/drawingml/2006/main" noChangeAspect="1"/>
             </wp:cNvGraphicFramePr>
@@ -318,9 +343,9 @@
                     </a:stretch>
                   </pic:blipFill>
                   <pic:spPr>
-                    <a:xfrm flipH="1">
+                    <a:xfrm>
                       <a:off x="0" y="0"/>
-                      <a:ext cx="3397885" cy="3657600"/>
+                      <a:ext cx="3233420" cy="3235960"/>
                     </a:xfrm>
                     <a:prstGeom prst="rect">
                       <a:avLst/>
@@ -373,6 +398,14 @@
           <w:szCs w:val="24"/>
         </w:rPr>
         <w:t>) los configuraremos como entradas o como salidas, según corresponda:</w:t>
+      </w:r>
+      <w:r>
+        <w:rPr>
+          <w:rFonts w:ascii="Times New Roman" w:eastAsia="Times New Roman" w:hAnsi="Times New Roman" w:cs="Times New Roman"/>
+          <w:sz w:val="24"/>
+          <w:szCs w:val="24"/>
+        </w:rPr>
+        <w:t xml:space="preserve"> </w:t>
       </w:r>
     </w:p>
     <w:tbl>
@@ -733,7 +766,7 @@
       </w:tblPr>
       <w:tblGrid>
         <w:gridCol w:w="6"/>
-        <w:gridCol w:w="4878"/>
+        <w:gridCol w:w="5229"/>
       </w:tblGrid>
       <w:tr>
         <w:trPr>
@@ -1510,16 +1543,13 @@
                 <w:rFonts w:ascii="Times New Roman" w:eastAsia="Times New Roman" w:hAnsi="Times New Roman" w:cs="Times New Roman"/>
                 <w:sz w:val="24"/>
                 <w:szCs w:val="24"/>
-                <w:lang w:val="en-US"/>
               </w:rPr>
             </w:pPr>
-            <w:proofErr w:type="spellStart"/>
-            <w:r>
-              <w:rPr>
-                <w:rFonts w:ascii="Times New Roman" w:eastAsia="Times New Roman" w:hAnsi="Times New Roman" w:cs="Times New Roman"/>
-                <w:sz w:val="24"/>
-                <w:szCs w:val="24"/>
-                <w:lang w:val="en-US"/>
+            <w:r>
+              <w:rPr>
+                <w:rFonts w:ascii="Times New Roman" w:eastAsia="Times New Roman" w:hAnsi="Times New Roman" w:cs="Times New Roman"/>
+                <w:sz w:val="24"/>
+                <w:szCs w:val="24"/>
               </w:rPr>
               <w:t>Có</w:t>
             </w:r>
@@ -1528,36 +1558,14 @@
                 <w:rFonts w:ascii="Times New Roman" w:eastAsia="Times New Roman" w:hAnsi="Times New Roman" w:cs="Times New Roman"/>
                 <w:sz w:val="24"/>
                 <w:szCs w:val="24"/>
-                <w:lang w:val="en-US"/>
-              </w:rPr>
-              <w:t>digo</w:t>
-            </w:r>
-            <w:proofErr w:type="spellEnd"/>
-            <w:r>
-              <w:rPr>
-                <w:rFonts w:ascii="Times New Roman" w:eastAsia="Times New Roman" w:hAnsi="Times New Roman" w:cs="Times New Roman"/>
-                <w:sz w:val="24"/>
-                <w:szCs w:val="24"/>
-                <w:lang w:val="en-US"/>
-              </w:rPr>
-              <w:t xml:space="preserve"> </w:t>
-            </w:r>
-            <w:proofErr w:type="spellStart"/>
-            <w:r>
-              <w:rPr>
-                <w:rFonts w:ascii="Times New Roman" w:eastAsia="Times New Roman" w:hAnsi="Times New Roman" w:cs="Times New Roman"/>
-                <w:sz w:val="24"/>
-                <w:szCs w:val="24"/>
-                <w:lang w:val="en-US"/>
-              </w:rPr>
-              <w:t>comp</w:t>
-            </w:r>
-            <w:r>
-              <w:rPr>
-                <w:rFonts w:ascii="Times New Roman" w:eastAsia="Times New Roman" w:hAnsi="Times New Roman" w:cs="Times New Roman"/>
-                <w:sz w:val="24"/>
-                <w:szCs w:val="24"/>
-                <w:lang w:val="en-US"/>
+              </w:rPr>
+              <w:t>digo comp</w:t>
+            </w:r>
+            <w:r>
+              <w:rPr>
+                <w:rFonts w:ascii="Times New Roman" w:eastAsia="Times New Roman" w:hAnsi="Times New Roman" w:cs="Times New Roman"/>
+                <w:sz w:val="24"/>
+                <w:szCs w:val="24"/>
               </w:rPr>
               <w:t>l</w:t>
             </w:r>
@@ -1566,19 +1574,8 @@
                 <w:rFonts w:ascii="Times New Roman" w:eastAsia="Times New Roman" w:hAnsi="Times New Roman" w:cs="Times New Roman"/>
                 <w:sz w:val="24"/>
                 <w:szCs w:val="24"/>
-                <w:lang w:val="en-US"/>
-              </w:rPr>
-              <w:t>eto</w:t>
-            </w:r>
-            <w:proofErr w:type="spellEnd"/>
-            <w:r>
-              <w:rPr>
-                <w:rFonts w:ascii="Times New Roman" w:eastAsia="Times New Roman" w:hAnsi="Times New Roman" w:cs="Times New Roman"/>
-                <w:sz w:val="24"/>
-                <w:szCs w:val="24"/>
-                <w:lang w:val="en-US"/>
-              </w:rPr>
-              <w:t>:</w:t>
+              </w:rPr>
+              <w:t>eto:</w:t>
             </w:r>
           </w:p>
           <w:p>
@@ -1590,7 +1587,6 @@
                 <w:color w:val="76923C" w:themeColor="accent3" w:themeShade="BF"/>
                 <w:sz w:val="24"/>
                 <w:szCs w:val="24"/>
-                <w:lang w:val="en-US"/>
               </w:rPr>
             </w:pPr>
             <w:proofErr w:type="spellStart"/>
@@ -1601,7 +1597,6 @@
                 <w:color w:val="76923C" w:themeColor="accent3" w:themeShade="BF"/>
                 <w:sz w:val="24"/>
                 <w:szCs w:val="24"/>
-                <w:lang w:val="en-US"/>
               </w:rPr>
               <w:t>int</w:t>
             </w:r>
@@ -1613,7 +1608,38 @@
                 <w:color w:val="76923C" w:themeColor="accent3" w:themeShade="BF"/>
                 <w:sz w:val="24"/>
                 <w:szCs w:val="24"/>
-                <w:lang w:val="en-US"/>
+              </w:rPr>
+              <w:t xml:space="preserve"> pulsador = 2;</w:t>
+            </w:r>
+            <w:r>
+              <w:rPr>
+                <w:rFonts w:ascii="Times New Roman" w:eastAsia="Times New Roman" w:hAnsi="Times New Roman" w:cs="Times New Roman"/>
+                <w:b/>
+                <w:color w:val="76923C" w:themeColor="accent3" w:themeShade="BF"/>
+                <w:sz w:val="24"/>
+                <w:szCs w:val="24"/>
+              </w:rPr>
+              <w:br/>
+            </w:r>
+            <w:proofErr w:type="spellStart"/>
+            <w:r>
+              <w:rPr>
+                <w:rFonts w:ascii="Times New Roman" w:eastAsia="Times New Roman" w:hAnsi="Times New Roman" w:cs="Times New Roman"/>
+                <w:b/>
+                <w:color w:val="76923C" w:themeColor="accent3" w:themeShade="BF"/>
+                <w:sz w:val="24"/>
+                <w:szCs w:val="24"/>
+              </w:rPr>
+              <w:t>int</w:t>
+            </w:r>
+            <w:proofErr w:type="spellEnd"/>
+            <w:r>
+              <w:rPr>
+                <w:rFonts w:ascii="Times New Roman" w:eastAsia="Times New Roman" w:hAnsi="Times New Roman" w:cs="Times New Roman"/>
+                <w:b/>
+                <w:color w:val="76923C" w:themeColor="accent3" w:themeShade="BF"/>
+                <w:sz w:val="24"/>
+                <w:szCs w:val="24"/>
               </w:rPr>
               <w:t xml:space="preserve"> </w:t>
             </w:r>
@@ -1625,9 +1651,8 @@
                 <w:color w:val="76923C" w:themeColor="accent3" w:themeShade="BF"/>
                 <w:sz w:val="24"/>
                 <w:szCs w:val="24"/>
-                <w:lang w:val="en-US"/>
-              </w:rPr>
-              <w:t>pulsador</w:t>
+              </w:rPr>
+              <w:t>rele</w:t>
             </w:r>
             <w:proofErr w:type="spellEnd"/>
             <w:r>
@@ -1637,66 +1662,6 @@
                 <w:color w:val="76923C" w:themeColor="accent3" w:themeShade="BF"/>
                 <w:sz w:val="24"/>
                 <w:szCs w:val="24"/>
-                <w:lang w:val="en-US"/>
-              </w:rPr>
-              <w:t xml:space="preserve"> = 2;</w:t>
-            </w:r>
-            <w:r>
-              <w:rPr>
-                <w:rFonts w:ascii="Times New Roman" w:eastAsia="Times New Roman" w:hAnsi="Times New Roman" w:cs="Times New Roman"/>
-                <w:b/>
-                <w:color w:val="76923C" w:themeColor="accent3" w:themeShade="BF"/>
-                <w:sz w:val="24"/>
-                <w:szCs w:val="24"/>
-                <w:lang w:val="en-US"/>
-              </w:rPr>
-              <w:br/>
-            </w:r>
-            <w:proofErr w:type="spellStart"/>
-            <w:r>
-              <w:rPr>
-                <w:rFonts w:ascii="Times New Roman" w:eastAsia="Times New Roman" w:hAnsi="Times New Roman" w:cs="Times New Roman"/>
-                <w:b/>
-                <w:color w:val="76923C" w:themeColor="accent3" w:themeShade="BF"/>
-                <w:sz w:val="24"/>
-                <w:szCs w:val="24"/>
-                <w:lang w:val="en-US"/>
-              </w:rPr>
-              <w:t>int</w:t>
-            </w:r>
-            <w:proofErr w:type="spellEnd"/>
-            <w:r>
-              <w:rPr>
-                <w:rFonts w:ascii="Times New Roman" w:eastAsia="Times New Roman" w:hAnsi="Times New Roman" w:cs="Times New Roman"/>
-                <w:b/>
-                <w:color w:val="76923C" w:themeColor="accent3" w:themeShade="BF"/>
-                <w:sz w:val="24"/>
-                <w:szCs w:val="24"/>
-                <w:lang w:val="en-US"/>
-              </w:rPr>
-              <w:t xml:space="preserve"> </w:t>
-            </w:r>
-            <w:proofErr w:type="spellStart"/>
-            <w:r>
-              <w:rPr>
-                <w:rFonts w:ascii="Times New Roman" w:eastAsia="Times New Roman" w:hAnsi="Times New Roman" w:cs="Times New Roman"/>
-                <w:b/>
-                <w:color w:val="76923C" w:themeColor="accent3" w:themeShade="BF"/>
-                <w:sz w:val="24"/>
-                <w:szCs w:val="24"/>
-                <w:lang w:val="en-US"/>
-              </w:rPr>
-              <w:t>rele</w:t>
-            </w:r>
-            <w:proofErr w:type="spellEnd"/>
-            <w:r>
-              <w:rPr>
-                <w:rFonts w:ascii="Times New Roman" w:eastAsia="Times New Roman" w:hAnsi="Times New Roman" w:cs="Times New Roman"/>
-                <w:b/>
-                <w:color w:val="76923C" w:themeColor="accent3" w:themeShade="BF"/>
-                <w:sz w:val="24"/>
-                <w:szCs w:val="24"/>
-                <w:lang w:val="en-US"/>
               </w:rPr>
               <w:t>= 13</w:t>
             </w:r>
@@ -1707,7 +1672,6 @@
                 <w:color w:val="76923C" w:themeColor="accent3" w:themeShade="BF"/>
                 <w:sz w:val="24"/>
                 <w:szCs w:val="24"/>
-                <w:lang w:val="en-US"/>
               </w:rPr>
               <w:t>;</w:t>
             </w:r>
@@ -1721,7 +1685,6 @@
                 <w:color w:val="76923C" w:themeColor="accent3" w:themeShade="BF"/>
                 <w:sz w:val="24"/>
                 <w:szCs w:val="24"/>
-                <w:lang w:val="en-US"/>
               </w:rPr>
             </w:pPr>
           </w:p>

</xml_diff>